<commit_message>
updated cv and new hover effect on cv button
</commit_message>
<xml_diff>
--- a/src/assets/cv.docx
+++ b/src/assets/cv.docx
@@ -5,16 +5,12 @@
     <w:p>
       <w:pPr>
         <w:rPr>
-          <w:b/>
-          <w:bCs/>
           <w:color w:val="4472C4" w:themeColor="accent5"/>
         </w:rPr>
       </w:pPr>
       <w:proofErr w:type="spellStart"/>
       <w:r>
         <w:rPr>
-          <w:b/>
-          <w:bCs/>
           <w:color w:val="4472C4" w:themeColor="accent5"/>
         </w:rPr>
         <w:t>Dor</w:t>
@@ -22,24 +18,18 @@
       <w:proofErr w:type="spellEnd"/>
       <w:r>
         <w:rPr>
-          <w:b/>
-          <w:bCs/>
           <w:color w:val="4472C4" w:themeColor="accent5"/>
         </w:rPr>
         <w:t xml:space="preserve"> </w:t>
       </w:r>
       <w:r>
         <w:rPr>
-          <w:b/>
-          <w:bCs/>
           <w:color w:val="4472C4" w:themeColor="accent5"/>
         </w:rPr>
         <w:t>Cohen</w:t>
       </w:r>
       <w:r>
         <w:rPr>
-          <w:b/>
-          <w:bCs/>
           <w:color w:val="4472C4" w:themeColor="accent5"/>
         </w:rPr>
         <w:t xml:space="preserve"> – Full Stack Developer</w:t>
@@ -100,11 +90,6 @@
           <w:ilvl w:val="0"/>
           <w:numId w:val="4"/>
         </w:numPr>
-        <w:rPr>
-          <w:rStyle w:val="Hyperlink"/>
-          <w:color w:val="auto"/>
-          <w:u w:val="none"/>
-        </w:rPr>
       </w:pPr>
       <w:r>
         <w:t>Phone: 053-7171650</w:t>
@@ -127,13 +112,7 @@
         <w:t xml:space="preserve">: </w:t>
       </w:r>
       <w:r>
-        <w:t>A highly motivated and skil</w:t>
-      </w:r>
-      <w:r>
-        <w:t xml:space="preserve">led Full Stack Developer, </w:t>
-      </w:r>
-      <w:r>
-        <w:t xml:space="preserve">I have completed a Full Stack Development </w:t>
+        <w:t xml:space="preserve">A motivated Full Stack Developer with a strong background in digital marketing. Graduated from Coding Academy's Full Stack Development </w:t>
       </w:r>
       <w:proofErr w:type="spellStart"/>
       <w:r>
@@ -141,10 +120,40 @@
       </w:r>
       <w:proofErr w:type="spellEnd"/>
       <w:r>
-        <w:t xml:space="preserve"> at Coding Academy and have a strong background in digital marketing. I excel in building responsive websites using technologies like React, HTML, CSS, and JavaScript. With expertise in WordPress, SEO, and digital campaign management, I am well-equipped to create effective and engaging online experiences. I am a creative problem-solver with excellent communication and teamwork skills.</w:t>
+        <w:t xml:space="preserve">. </w:t>
+      </w:r>
+      <w:r>
+        <w:t xml:space="preserve">Proficient in </w:t>
+      </w:r>
+      <w:r>
+        <w:t xml:space="preserve">tech-stack: React, Node.JS, </w:t>
+      </w:r>
+      <w:proofErr w:type="spellStart"/>
+      <w:r>
+        <w:t>mongoDB</w:t>
+      </w:r>
+      <w:proofErr w:type="spellEnd"/>
+      <w:r>
+        <w:t>, HTML, CSS, SASS, JavaScript, jQuery, PHP</w:t>
+      </w:r>
+      <w:r>
+        <w:t>, REST API</w:t>
+      </w:r>
+      <w:bookmarkStart w:id="0" w:name="_GoBack"/>
+      <w:bookmarkEnd w:id="0"/>
+      <w:r>
+        <w:t>.</w:t>
+      </w:r>
+      <w:r>
+        <w:t xml:space="preserve"> </w:t>
+      </w:r>
+      <w:r>
+        <w:t>Problem-solving</w:t>
+      </w:r>
+      <w:r>
+        <w:t>, attention to detail, and effective communication and teamwork.</w:t>
       </w:r>
     </w:p>
-    <w:p/>
     <w:p>
       <w:pPr>
         <w:rPr>
@@ -189,7 +198,21 @@
           <w:color w:val="000000" w:themeColor="text1"/>
           <w:u w:val="single"/>
         </w:rPr>
-        <w:t xml:space="preserve"> &amp; </w:t>
+        <w:t xml:space="preserve"> Manager </w:t>
+      </w:r>
+      <w:r>
+        <w:rPr>
+          <w:color w:val="000000" w:themeColor="text1"/>
+          <w:u w:val="single"/>
+        </w:rPr>
+        <w:t>&amp;</w:t>
+      </w:r>
+      <w:r>
+        <w:rPr>
+          <w:color w:val="000000" w:themeColor="text1"/>
+          <w:u w:val="single"/>
+        </w:rPr>
+        <w:t xml:space="preserve"> </w:t>
       </w:r>
       <w:r>
         <w:rPr>
@@ -203,13 +226,6 @@
           <w:color w:val="000000" w:themeColor="text1"/>
           <w:u w:val="single"/>
         </w:rPr>
-        <w:t xml:space="preserve"> developer</w:t>
-      </w:r>
-      <w:r>
-        <w:rPr>
-          <w:color w:val="000000" w:themeColor="text1"/>
-          <w:u w:val="single"/>
-        </w:rPr>
         <w:t xml:space="preserve">, </w:t>
       </w:r>
       <w:proofErr w:type="spellStart"/>
@@ -251,7 +267,10 @@
         <w:t xml:space="preserve">Optimized and building </w:t>
       </w:r>
       <w:r>
-        <w:t>websites using WordPress, implementing SEO structures.</w:t>
+        <w:t xml:space="preserve">new </w:t>
+      </w:r>
+      <w:r>
+        <w:t>websites and landing pages using WordPress.</w:t>
       </w:r>
     </w:p>
     <w:p>
@@ -262,7 +281,19 @@
         </w:numPr>
       </w:pPr>
       <w:r>
-        <w:t>Conducted A/B tests to improve performance and created effective landing pages.</w:t>
+        <w:t>Conducted A/B tests to improve performance</w:t>
+      </w:r>
+      <w:r>
+        <w:t xml:space="preserve">, </w:t>
+      </w:r>
+      <w:r>
+        <w:t xml:space="preserve">goals of the company's </w:t>
+      </w:r>
+      <w:r>
+        <w:t>KPI</w:t>
+      </w:r>
+      <w:r>
+        <w:t>.</w:t>
       </w:r>
     </w:p>
     <w:p>
@@ -273,7 +304,13 @@
         </w:numPr>
       </w:pPr>
       <w:r>
-        <w:t>Analyzed data using Excel for strategy development.</w:t>
+        <w:t xml:space="preserve">Analyzed data using </w:t>
+      </w:r>
+      <w:r>
+        <w:t>google analytics, google search console, tag manager, excel, screaming frog</w:t>
+      </w:r>
+      <w:r>
+        <w:t>.</w:t>
       </w:r>
     </w:p>
     <w:p>
@@ -284,7 +321,7 @@
         </w:numPr>
       </w:pPr>
       <w:r>
-        <w:t>Proficient in on-site and off-site SEO promotion.</w:t>
+        <w:t>SEO on-site and off-site</w:t>
       </w:r>
     </w:p>
     <w:p>
@@ -348,7 +385,10 @@
         </w:numPr>
       </w:pPr>
       <w:r>
-        <w:t>Provided top-notch support to clients, meeting goals effectively.</w:t>
+        <w:t xml:space="preserve">Provided </w:t>
+      </w:r>
+      <w:r>
+        <w:t>support to clients, meeting goals effectively.</w:t>
       </w:r>
     </w:p>
     <w:p>
@@ -385,7 +425,18 @@
         </w:numPr>
       </w:pPr>
       <w:r>
-        <w:t>Built successful e-commerce websites using strong website development skills.</w:t>
+        <w:t xml:space="preserve">Built </w:t>
+      </w:r>
+      <w:r>
+        <w:t xml:space="preserve">e-commerce websites using </w:t>
+      </w:r>
+      <w:proofErr w:type="spellStart"/>
+      <w:r>
+        <w:t>shopify</w:t>
+      </w:r>
+      <w:proofErr w:type="spellEnd"/>
+      <w:r>
+        <w:t>.</w:t>
       </w:r>
     </w:p>
     <w:p>
@@ -457,7 +508,6 @@
         </w:numPr>
       </w:pPr>
       <w:r>
-        <w:lastRenderedPageBreak/>
         <w:t xml:space="preserve">Digital Marketing Course (6 months), </w:t>
       </w:r>
       <w:proofErr w:type="spellStart"/>
@@ -473,233 +523,6 @@
       </w:r>
     </w:p>
     <w:p/>
-    <w:p>
-      <w:pPr>
-        <w:rPr>
-          <w:b/>
-          <w:bCs/>
-          <w:color w:val="4472C4" w:themeColor="accent5"/>
-        </w:rPr>
-      </w:pPr>
-      <w:r>
-        <w:rPr>
-          <w:b/>
-          <w:bCs/>
-          <w:color w:val="4472C4" w:themeColor="accent5"/>
-        </w:rPr>
-        <w:t>Skills:</w:t>
-      </w:r>
-    </w:p>
-    <w:p>
-      <w:pPr>
-        <w:numPr>
-          <w:ilvl w:val="0"/>
-          <w:numId w:val="5"/>
-        </w:numPr>
-      </w:pPr>
-      <w:r>
-        <w:t xml:space="preserve">Frontend Development: React, HTML, CSS, JavaScript, </w:t>
-      </w:r>
-      <w:proofErr w:type="spellStart"/>
-      <w:r>
-        <w:t>Vue</w:t>
-      </w:r>
-      <w:proofErr w:type="spellEnd"/>
-      <w:r>
-        <w:t>, Angular</w:t>
-      </w:r>
-      <w:r>
-        <w:t>, Sass, ES6</w:t>
-      </w:r>
-    </w:p>
-    <w:p>
-      <w:pPr>
-        <w:numPr>
-          <w:ilvl w:val="0"/>
-          <w:numId w:val="5"/>
-        </w:numPr>
-      </w:pPr>
-      <w:r>
-        <w:t>Backend Development: Node.js, MongoDB</w:t>
-      </w:r>
-    </w:p>
-    <w:p>
-      <w:pPr>
-        <w:numPr>
-          <w:ilvl w:val="0"/>
-          <w:numId w:val="5"/>
-        </w:numPr>
-      </w:pPr>
-      <w:r>
-        <w:t>Web Technologies: Ajax, REST API</w:t>
-      </w:r>
-      <w:r>
-        <w:t xml:space="preserve">, </w:t>
-      </w:r>
-      <w:proofErr w:type="spellStart"/>
-      <w:r>
-        <w:t>Redux</w:t>
-      </w:r>
-      <w:proofErr w:type="spellEnd"/>
-    </w:p>
-    <w:p>
-      <w:pPr>
-        <w:numPr>
-          <w:ilvl w:val="0"/>
-          <w:numId w:val="5"/>
-        </w:numPr>
-      </w:pPr>
-      <w:r>
-        <w:t>Content Management: WordPress (</w:t>
-      </w:r>
-      <w:proofErr w:type="spellStart"/>
-      <w:r>
-        <w:t>Elementor</w:t>
-      </w:r>
-      <w:proofErr w:type="spellEnd"/>
-      <w:r>
-        <w:t xml:space="preserve"> Pro, </w:t>
-      </w:r>
-      <w:proofErr w:type="spellStart"/>
-      <w:r>
-        <w:t>Avada</w:t>
-      </w:r>
-      <w:proofErr w:type="spellEnd"/>
-      <w:r>
-        <w:t>)</w:t>
-      </w:r>
-    </w:p>
-    <w:p>
-      <w:pPr>
-        <w:numPr>
-          <w:ilvl w:val="0"/>
-          <w:numId w:val="5"/>
-        </w:numPr>
-      </w:pPr>
-      <w:r>
-        <w:t xml:space="preserve">Digital Marketing: Google Ads, Facebook Ads, </w:t>
-      </w:r>
-      <w:proofErr w:type="spellStart"/>
-      <w:r>
-        <w:t>Taboola</w:t>
-      </w:r>
-      <w:proofErr w:type="spellEnd"/>
-      <w:r>
-        <w:t>, SEO (on-site and off-site), A/B Testing, Google Analytics, Google Tag Manager, SEM, competitor analysis</w:t>
-      </w:r>
-    </w:p>
-    <w:p>
-      <w:pPr>
-        <w:numPr>
-          <w:ilvl w:val="0"/>
-          <w:numId w:val="5"/>
-        </w:numPr>
-      </w:pPr>
-      <w:r>
-        <w:t>UX/UI Design</w:t>
-      </w:r>
-    </w:p>
-    <w:p>
-      <w:pPr>
-        <w:numPr>
-          <w:ilvl w:val="0"/>
-          <w:numId w:val="5"/>
-        </w:numPr>
-      </w:pPr>
-      <w:r>
-        <w:t>Strong problem-solving skills</w:t>
-      </w:r>
-    </w:p>
-    <w:p>
-      <w:pPr>
-        <w:numPr>
-          <w:ilvl w:val="0"/>
-          <w:numId w:val="5"/>
-        </w:numPr>
-      </w:pPr>
-      <w:r>
-        <w:t>Excellent attention to detail</w:t>
-      </w:r>
-    </w:p>
-    <w:p>
-      <w:pPr>
-        <w:numPr>
-          <w:ilvl w:val="0"/>
-          <w:numId w:val="5"/>
-        </w:numPr>
-      </w:pPr>
-      <w:r>
-        <w:t>Effective communication and teamwork abilities</w:t>
-      </w:r>
-    </w:p>
-    <w:p/>
-    <w:p>
-      <w:pPr>
-        <w:rPr>
-          <w:b/>
-          <w:bCs/>
-          <w:color w:val="4472C4" w:themeColor="accent5"/>
-        </w:rPr>
-      </w:pPr>
-      <w:r>
-        <w:rPr>
-          <w:b/>
-          <w:bCs/>
-          <w:color w:val="4472C4" w:themeColor="accent5"/>
-        </w:rPr>
-        <w:t>Military Experience:</w:t>
-      </w:r>
-    </w:p>
-    <w:p>
-      <w:pPr>
-        <w:numPr>
-          <w:ilvl w:val="0"/>
-          <w:numId w:val="9"/>
-        </w:numPr>
-      </w:pPr>
-      <w:r>
-        <w:t>Full 3 years of military service in the Military Police Corps as a security inspector.</w:t>
-      </w:r>
-    </w:p>
-    <w:p>
-      <w:pPr>
-        <w:ind w:left="720"/>
-      </w:pPr>
-    </w:p>
-    <w:p>
-      <w:pPr>
-        <w:rPr>
-          <w:b/>
-          <w:bCs/>
-          <w:color w:val="4472C4" w:themeColor="accent5"/>
-        </w:rPr>
-      </w:pPr>
-      <w:r>
-        <w:rPr>
-          <w:b/>
-          <w:bCs/>
-          <w:color w:val="4472C4" w:themeColor="accent5"/>
-        </w:rPr>
-        <w:t>Contact Information:</w:t>
-      </w:r>
-    </w:p>
-    <w:p>
-      <w:r>
-        <w:t>Date of Birth: 15.05.1996</w:t>
-      </w:r>
-    </w:p>
-    <w:p>
-      <w:bookmarkStart w:id="0" w:name="_GoBack"/>
-      <w:bookmarkEnd w:id="0"/>
-      <w:r>
-        <w:t>Phone: 053-7171650</w:t>
-      </w:r>
-    </w:p>
-    <w:p>
-      <w:r>
-        <w:t>Email: Dorcohen1337@gmail.com</w:t>
-      </w:r>
-    </w:p>
     <w:sectPr>
       <w:pgSz w:w="12240" w:h="15840"/>
       <w:pgMar w:top="1440" w:right="1440" w:bottom="1440" w:left="1440" w:header="720" w:footer="720" w:gutter="0"/>
@@ -2893,7 +2716,7 @@
 </file>
 
 <file path=customXml/itemProps1.xml><?xml version="1.0" encoding="utf-8"?>
-<ds:datastoreItem xmlns:ds="http://schemas.openxmlformats.org/officeDocument/2006/customXml" ds:itemID="{434132FF-221B-41D1-8517-29CFA77F9A03}">
+<ds:datastoreItem xmlns:ds="http://schemas.openxmlformats.org/officeDocument/2006/customXml" ds:itemID="{8BDA531D-779E-4577-8676-A2E83DE538C6}">
   <ds:schemaRefs>
     <ds:schemaRef ds:uri="http://schemas.openxmlformats.org/officeDocument/2006/bibliography"/>
   </ds:schemaRefs>

</xml_diff>